<commit_message>
Updates to incorporate some (all?) of Mike's proposed changes, plus diagram modifications to use green and blue instead of just black.  Use cases file slightly updated; .xml files more fully updated (and not pulled into use case document yet).
</commit_message>
<xml_diff>
--- a/sbml-level-3/version-1/comp/Syntax_and_semantics__models.docx
+++ b/sbml-level-3/version-1/comp/Syntax_and_semantics__models.docx
@@ -14,6 +14,20 @@
     </w:p>
     <w:p>
       <w:r>
+        <w:t>[</w:t>
+      </w:r>
+      <w:r>
+        <w:rPr>
+          <w:i/>
+        </w:rPr>
+        <w:t>A note about coloring:  In all UML diagrams, classes that exist in SBML Level 3 core are pictured in black.  If those elements are extended in this proposal, those extensions are displayed in green.  Classes that are new to this proposal are shown in blue.</w:t>
+      </w:r>
+      <w:r>
+        <w:t>]</w:t>
+      </w:r>
+    </w:p>
+    <w:p>
+      <w:r>
         <w:t xml:space="preserve">At its heart, Hierarchical Model Composition is about models that you can include in other models.  When you define a model for inclusion, we call this a ModelDefinition, and when you actually include it, we call this a </w:t>
       </w:r>
       <w:r>
@@ -82,10 +96,10 @@
           <w:noProof/>
         </w:rPr>
         <w:drawing>
-          <wp:inline distT="0" distB="0" distL="0" distR="0" wp14:anchorId="1C6FD6B3">
-            <wp:extent cx="4694555" cy="3560445"/>
-            <wp:effectExtent l="0" t="0" r="0" b="1905"/>
-            <wp:docPr id="205" name="Picture 205"/>
+          <wp:inline distT="0" distB="0" distL="0" distR="0" wp14:anchorId="28E0138E">
+            <wp:extent cx="3469005" cy="1627505"/>
+            <wp:effectExtent l="0" t="0" r="0" b="0"/>
+            <wp:docPr id="87" name="Picture 87"/>
             <wp:cNvGraphicFramePr>
               <a:graphicFrameLocks xmlns:a="http://schemas.openxmlformats.org/drawingml/2006/main" noChangeAspect="1"/>
             </wp:cNvGraphicFramePr>
@@ -93,7 +107,7 @@
               <a:graphicData uri="http://schemas.openxmlformats.org/drawingml/2006/picture">
                 <pic:pic xmlns:pic="http://schemas.openxmlformats.org/drawingml/2006/picture">
                   <pic:nvPicPr>
-                    <pic:cNvPr id="0" name="Picture 6"/>
+                    <pic:cNvPr id="0" name="Picture 5"/>
                     <pic:cNvPicPr>
                       <a:picLocks noChangeAspect="1" noChangeArrowheads="1"/>
                     </pic:cNvPicPr>
@@ -114,7 +128,7 @@
                   <pic:spPr bwMode="auto">
                     <a:xfrm>
                       <a:off x="0" y="0"/>
-                      <a:ext cx="4694555" cy="3560445"/>
+                      <a:ext cx="3469005" cy="1627505"/>
                     </a:xfrm>
                     <a:prstGeom prst="rect">
                       <a:avLst/>
@@ -173,7 +187,13 @@
         <w:t xml:space="preserve">:  The definition of classes HierarchicalSBML and ListOfModelDefinitions.  </w:t>
       </w:r>
       <w:r>
-        <w:t xml:space="preserve">We here redefine the SBML class by having it additionally inherit from HierarchicalSBML.  The </w:t>
+        <w:t xml:space="preserve">We here </w:t>
+      </w:r>
+      <w:r>
+        <w:t xml:space="preserve">extend </w:t>
+      </w:r>
+      <w:r>
+        <w:t xml:space="preserve">the SBML class by having it additionally inherit from HierarchicalSBML.  The </w:t>
       </w:r>
       <w:r>
         <w:t xml:space="preserve">HierarchicalSBML </w:t>
@@ -182,39 +202,84 @@
         <w:t xml:space="preserve">class adds the possibility of including </w:t>
       </w:r>
       <w:r>
-        <w:t xml:space="preserve">a single ListOfModelDefinitions object, which may contain any number of models.  The models themselves are </w:t>
-      </w:r>
+        <w:t>a single ListOfModelDefinitions object, w</w:t>
+      </w:r>
+      <w:r>
+        <w:t>hich may contain any number of M</w:t>
+      </w:r>
+      <w:r>
+        <w:t xml:space="preserve">odels.  </w:t>
+      </w:r>
+      <w:r>
+        <w:t xml:space="preserve">Note that this package extends Model with the class </w:t>
+      </w:r>
+      <w:proofErr w:type="spellStart"/>
+      <w:r>
+        <w:t>Hi</w:t>
+      </w:r>
+      <w:r>
+        <w:t>erarchicalModels</w:t>
+      </w:r>
+      <w:proofErr w:type="spellEnd"/>
+      <w:r>
+        <w:t xml:space="preserve">, </w:t>
+      </w:r>
+      <w:r>
+        <w:t xml:space="preserve">defined below.  </w:t>
+      </w:r>
+      <w:bookmarkStart w:id="0" w:name="_GoBack"/>
+      <w:bookmarkEnd w:id="0"/>
+      <w:r>
+        <w:t>[</w:t>
+      </w:r>
+      <w:r>
+        <w:rPr>
+          <w:color w:val="FF0000"/>
+        </w:rPr>
+        <w:t>Note:  probably need the namespace thing here</w:t>
+      </w:r>
+      <w:r>
+        <w:t>]</w:t>
+      </w:r>
+    </w:p>
+    <w:p>
+      <w:r>
+        <w:t>Because the m</w:t>
+      </w:r>
+      <w:r>
+        <w:t>odel</w:t>
+      </w:r>
+      <w:r>
+        <w:t xml:space="preserve"> d</w:t>
+      </w:r>
+      <w:r>
+        <w:t>efinitions are not ‘owned’ by any other model (as they can be instantiated anywhere), we have here pulled them out of the Model entirely, and instead make a new child of the SBML object itself:  a new class, ListOfModelDefinitions, was created to hold them.</w:t>
+      </w:r>
+    </w:p>
+    <w:p>
       <w:r>
         <w:lastRenderedPageBreak/>
-        <w:t>Hi</w:t>
-      </w:r>
-      <w:r>
-        <w:t xml:space="preserve">erarchicalModels, </w:t>
-      </w:r>
-      <w:r>
-        <w:t>defined below.  Since Level 3 packages are tied intrinsically to a particular SBML Level and Version, the HierarchicalSBML object defined in this specification must be Level 3 Version 1.</w:t>
-      </w:r>
-      <w:r>
-        <w:t xml:space="preserve">  [</w:t>
-      </w:r>
-      <w:r>
-        <w:rPr>
-          <w:color w:val="FF0000"/>
-        </w:rPr>
-        <w:t>Note:  probably need the namespace thing here</w:t>
-      </w:r>
-      <w:r>
-        <w:t>]</w:t>
-      </w:r>
-    </w:p>
-    <w:p>
-      <w:r>
-        <w:t>Because the ModelDefinitions are not ‘owned’ by any other model (as they can be instantiated anywhere), we have here pulled them out of the Model entirely, and instead make a new child of the SBML object itself:  a new class, ListOfModelDefinitions, was created to hold them.</w:t>
-      </w:r>
-    </w:p>
-    <w:p>
-      <w:r>
-        <w:t xml:space="preserve">A HierarchicalModel is different from a normal Model in one respect:  it may contain a single </w:t>
+        <w:t xml:space="preserve">A </w:t>
+      </w:r>
+      <w:proofErr w:type="spellStart"/>
+      <w:r>
+        <w:t>HierarchicalModel</w:t>
+      </w:r>
+      <w:proofErr w:type="spellEnd"/>
+      <w:r>
+        <w:t xml:space="preserve"> </w:t>
+      </w:r>
+      <w:r>
+        <w:t xml:space="preserve">extends </w:t>
+      </w:r>
+      <w:r>
+        <w:t xml:space="preserve">Model in one respect:  </w:t>
+      </w:r>
+      <w:r>
+        <w:t xml:space="preserve">to </w:t>
+      </w:r>
+      <w:r>
+        <w:t xml:space="preserve">contain a single </w:t>
       </w:r>
       <w:proofErr w:type="spellStart"/>
       <w:r>
@@ -235,10 +300,10 @@
           <w:noProof/>
         </w:rPr>
         <w:drawing>
-          <wp:inline distT="0" distB="0" distL="0" distR="0" wp14:anchorId="600EF32E">
-            <wp:extent cx="3066415" cy="2468880"/>
-            <wp:effectExtent l="0" t="0" r="635" b="7620"/>
-            <wp:docPr id="206" name="Picture 206"/>
+          <wp:inline distT="0" distB="0" distL="0" distR="0" wp14:anchorId="5CE85EF7">
+            <wp:extent cx="2286000" cy="1999615"/>
+            <wp:effectExtent l="0" t="0" r="0" b="635"/>
+            <wp:docPr id="18" name="Picture 18"/>
             <wp:cNvGraphicFramePr>
               <a:graphicFrameLocks xmlns:a="http://schemas.openxmlformats.org/drawingml/2006/main" noChangeAspect="1"/>
             </wp:cNvGraphicFramePr>
@@ -246,7 +311,7 @@
               <a:graphicData uri="http://schemas.openxmlformats.org/drawingml/2006/picture">
                 <pic:pic xmlns:pic="http://schemas.openxmlformats.org/drawingml/2006/picture">
                   <pic:nvPicPr>
-                    <pic:cNvPr id="0" name="Picture 7"/>
+                    <pic:cNvPr id="0" name="Picture 3"/>
                     <pic:cNvPicPr>
                       <a:picLocks noChangeAspect="1" noChangeArrowheads="1"/>
                     </pic:cNvPicPr>
@@ -267,7 +332,7 @@
                   <pic:spPr bwMode="auto">
                     <a:xfrm>
                       <a:off x="0" y="0"/>
-                      <a:ext cx="3066415" cy="2468880"/>
+                      <a:ext cx="2286000" cy="1999615"/>
                     </a:xfrm>
                     <a:prstGeom prst="rect">
                       <a:avLst/>
@@ -323,10 +388,18 @@
         <w:fldChar w:fldCharType="end"/>
       </w:r>
       <w:r>
-        <w:t xml:space="preserve">: Definition of HierarchicalModel and </w:t>
+        <w:t xml:space="preserve">: Definition of </w:t>
       </w:r>
       <w:proofErr w:type="spellStart"/>
       <w:r>
+        <w:t>HierarchicalModel</w:t>
+      </w:r>
+      <w:proofErr w:type="spellEnd"/>
+      <w:r>
+        <w:t xml:space="preserve"> and </w:t>
+      </w:r>
+      <w:proofErr w:type="spellStart"/>
+      <w:r>
         <w:t>ListOfSubmodels</w:t>
       </w:r>
       <w:proofErr w:type="spellEnd"/>
@@ -373,12 +446,12 @@
         <w:t xml:space="preserve"> model</w:t>
       </w:r>
       <w:r>
-        <w:t>, etc.  The modifications allowed are of two types:  conversion factors, and deletions.  If the math of the referenced model must be changed in this context, this is handled through conversion factors.  Deletions are for when an element in the referenced model no longer makes sense in its new context:  a duplicated degradation rate of a species, for example, or even an annotation of a rate rule that no longer applies</w:t>
-      </w:r>
-      <w:bookmarkStart w:id="0" w:name="_GoBack"/>
-      <w:bookmarkEnd w:id="0"/>
-      <w:r>
-        <w:t>.</w:t>
+        <w:t xml:space="preserve">, etc.  </w:t>
+      </w:r>
+    </w:p>
+    <w:p>
+      <w:r>
+        <w:t>The modifications allowed are of two types:  conversion factors, and deletions.  If the math of the referenced model must be changed in this context, this is handled through conversion factors.  Deletions are for when an element in the referenced model no longer makes sense in its new context:  a duplicated degradation rate of a species, for example, or even an annotation of a rate rule that no longer applies.</w:t>
       </w:r>
     </w:p>
     <w:p>
@@ -392,10 +465,10 @@
         </w:rPr>
         <w:lastRenderedPageBreak/>
         <w:drawing>
-          <wp:inline distT="0" distB="0" distL="0" distR="0" wp14:anchorId="686DF2DF">
+          <wp:inline distT="0" distB="0" distL="0" distR="0" wp14:anchorId="52E56748">
             <wp:extent cx="3926205" cy="3743325"/>
             <wp:effectExtent l="0" t="0" r="0" b="9525"/>
-            <wp:docPr id="207" name="Picture 207"/>
+            <wp:docPr id="86" name="Picture 86"/>
             <wp:cNvGraphicFramePr>
               <a:graphicFrameLocks xmlns:a="http://schemas.openxmlformats.org/drawingml/2006/main" noChangeAspect="1"/>
             </wp:cNvGraphicFramePr>
@@ -403,7 +476,7 @@
               <a:graphicData uri="http://schemas.openxmlformats.org/drawingml/2006/picture">
                 <pic:pic xmlns:pic="http://schemas.openxmlformats.org/drawingml/2006/picture">
                   <pic:nvPicPr>
-                    <pic:cNvPr id="0" name="Picture 8"/>
+                    <pic:cNvPr id="0" name="Picture 4"/>
                     <pic:cNvPicPr>
                       <a:picLocks noChangeAspect="1" noChangeArrowheads="1"/>
                     </pic:cNvPicPr>
@@ -466,12 +539,31 @@
         <w:t xml:space="preserve">The conversion factors, if present, must reference parameter objects from the parent model.  </w:t>
       </w:r>
       <w:r>
-        <w:t>A ModelRef must either contain a modelID or an xlink</w:t>
+        <w:t>A ModelRef must either contain a</w:t>
+      </w:r>
+      <w:r>
+        <w:t xml:space="preserve">n </w:t>
+      </w:r>
+      <w:proofErr w:type="spellStart"/>
+      <w:r>
+        <w:t>SidRef</w:t>
+      </w:r>
+      <w:proofErr w:type="spellEnd"/>
+      <w:r>
+        <w:t xml:space="preserve"> to a</w:t>
+      </w:r>
+      <w:r>
+        <w:t xml:space="preserve"> model or an </w:t>
+      </w:r>
+      <w:proofErr w:type="spellStart"/>
+      <w:r>
+        <w:t>xlink</w:t>
       </w:r>
       <w:proofErr w:type="gramStart"/>
       <w:r>
         <w:t>:href</w:t>
       </w:r>
+      <w:proofErr w:type="spellEnd"/>
       <w:proofErr w:type="gramEnd"/>
       <w:r>
         <w:t xml:space="preserve"> string attribute, or both, but may not contain neither.  If an xlink</w:t>
@@ -548,7 +640,13 @@
     </w:p>
     <w:p>
       <w:r>
-        <w:t xml:space="preserve">If a ModelRef refers to another model defined in this file, only the ‘modelID’ attribute is needed.  If used, the SidRef must be the ‘id’ of any other HierarchicalModel defined in this file, whether one in the ListOfModelDefinitions, or the ‘main model’ child of the SBML object.  The latter is unlikely, as it would mean that the file is defining a modification of the model it presents to the world as the main model </w:t>
+        <w:t>If a ModelRef refers to another model defined</w:t>
+      </w:r>
+      <w:r>
+        <w:t xml:space="preserve"> in this file, only the ‘model</w:t>
+      </w:r>
+      <w:r>
+        <w:t xml:space="preserve">’ attribute is needed.  If used, the SidRef must be the ‘id’ of any other HierarchicalModel defined in this file, whether one in the ListOfModelDefinitions, or the ‘main model’ child of the SBML object.  The latter is unlikely, as it would mean that the file is defining a modification of the model it presents to the world as the main model </w:t>
       </w:r>
       <w:r>
         <w:lastRenderedPageBreak/>
@@ -605,13 +703,22 @@
         <w:t xml:space="preserve">of the target file </w:t>
       </w:r>
       <w:r>
-        <w:t>is optional, the model in the referenced file may not be named—if no ‘modelID’ attribute is used, the main model of the referenced file is used (the ‘model’ object that is the child of the ‘SBML’ object</w:t>
+        <w:t>is optional, the model in the referenced file may not be named—if no</w:t>
+      </w:r>
+      <w:r>
+        <w:t xml:space="preserve"> ‘model</w:t>
+      </w:r>
+      <w:r>
+        <w:t>’ attribute is used, the main model of the referenced file is used (the ‘model’ object that is the child of the ‘SBML’ object</w:t>
       </w:r>
       <w:r>
         <w:t>)</w:t>
       </w:r>
       <w:r>
-        <w:t>.  If the ‘modelID’ attribute is used along with the ‘xlink</w:t>
+        <w:t>.  If the ‘model</w:t>
+      </w:r>
+      <w:r>
+        <w:t>’ attribute is used along with the ‘xlink</w:t>
       </w:r>
       <w:proofErr w:type="gramStart"/>
       <w:r>
@@ -843,6 +950,7 @@
   <w:style w:type="character" w:default="1" w:styleId="DefaultParagraphFont">
     <w:name w:val="Default Paragraph Font"/>
     <w:uiPriority w:val="1"/>
+    <w:semiHidden/>
     <w:unhideWhenUsed/>
   </w:style>
   <w:style w:type="table" w:default="1" w:styleId="TableNormal">
@@ -1092,6 +1200,7 @@
   <w:style w:type="character" w:default="1" w:styleId="DefaultParagraphFont">
     <w:name w:val="Default Paragraph Font"/>
     <w:uiPriority w:val="1"/>
+    <w:semiHidden/>
     <w:unhideWhenUsed/>
   </w:style>
   <w:style w:type="table" w:default="1" w:styleId="TableNormal">

</xml_diff>

<commit_message>
Updates, mostly minor, but one big change:  there's a whole new section on conversion factors.
</commit_message>
<xml_diff>
--- a/sbml-level-3/version-1/comp/Syntax_and_semantics__models.docx
+++ b/sbml-level-3/version-1/comp/Syntax_and_semantics__models.docx
@@ -8,10 +8,15 @@
       </w:r>
     </w:p>
     <w:p>
-      <w:r>
-        <w:t>Part I:  Models and Submodels</w:t>
-      </w:r>
-    </w:p>
+      <w:pPr>
+        <w:pStyle w:val="Heading2"/>
+      </w:pPr>
+      <w:bookmarkStart w:id="0" w:name="_GoBack"/>
+      <w:r>
+        <w:t>Models and Submodels</w:t>
+      </w:r>
+    </w:p>
+    <w:bookmarkEnd w:id="0"/>
     <w:p>
       <w:r>
         <w:t>[</w:t>
@@ -184,7 +189,21 @@
         <w:fldChar w:fldCharType="end"/>
       </w:r>
       <w:r>
-        <w:t xml:space="preserve">:  The definition of classes HierarchicalSBML and ListOfModelDefinitions.  </w:t>
+        <w:t xml:space="preserve">:  The definition of </w:t>
+      </w:r>
+      <w:r>
+        <w:t xml:space="preserve">the extended SBML class, and the new </w:t>
+      </w:r>
+      <w:proofErr w:type="spellStart"/>
+      <w:r>
+        <w:t>ListOfModelDefinitions</w:t>
+      </w:r>
+      <w:proofErr w:type="spellEnd"/>
+      <w:r>
+        <w:t xml:space="preserve"> class</w:t>
+      </w:r>
+      <w:r>
+        <w:t xml:space="preserve">.  </w:t>
       </w:r>
       <w:r>
         <w:t xml:space="preserve">We here </w:t>
@@ -193,16 +212,24 @@
         <w:t xml:space="preserve">extend </w:t>
       </w:r>
       <w:r>
-        <w:t xml:space="preserve">the SBML class by having it additionally inherit from HierarchicalSBML.  The </w:t>
-      </w:r>
-      <w:r>
-        <w:t xml:space="preserve">HierarchicalSBML </w:t>
-      </w:r>
-      <w:r>
-        <w:t xml:space="preserve">class adds the possibility of including </w:t>
-      </w:r>
-      <w:r>
-        <w:t>a single ListOfModelDefinitions object, w</w:t>
+        <w:t xml:space="preserve">the SBML class by having including </w:t>
+      </w:r>
+      <w:r>
+        <w:t xml:space="preserve">a single </w:t>
+      </w:r>
+      <w:proofErr w:type="spellStart"/>
+      <w:r>
+        <w:t>ListOfModelDefinitions</w:t>
+      </w:r>
+      <w:proofErr w:type="spellEnd"/>
+      <w:r>
+        <w:t xml:space="preserve"> </w:t>
+      </w:r>
+      <w:r>
+        <w:t>child</w:t>
+      </w:r>
+      <w:r>
+        <w:t>, w</w:t>
       </w:r>
       <w:r>
         <w:t>hich may contain any number of M</w:t>
@@ -211,24 +238,14 @@
         <w:t xml:space="preserve">odels.  </w:t>
       </w:r>
       <w:r>
-        <w:t xml:space="preserve">Note that this package extends Model with the class </w:t>
-      </w:r>
-      <w:proofErr w:type="spellStart"/>
-      <w:r>
-        <w:t>Hi</w:t>
-      </w:r>
-      <w:r>
-        <w:t>erarchicalModels</w:t>
-      </w:r>
-      <w:proofErr w:type="spellEnd"/>
-      <w:r>
-        <w:t xml:space="preserve">, </w:t>
+        <w:t xml:space="preserve">Note that this package extends Model </w:t>
+      </w:r>
+      <w:r>
+        <w:t xml:space="preserve">as well, </w:t>
       </w:r>
       <w:r>
         <w:t xml:space="preserve">defined below.  </w:t>
       </w:r>
-      <w:bookmarkStart w:id="0" w:name="_GoBack"/>
-      <w:bookmarkEnd w:id="0"/>
       <w:r>
         <w:t>[</w:t>
       </w:r>
@@ -258,22 +275,16 @@
     </w:p>
     <w:p>
       <w:r>
-        <w:lastRenderedPageBreak/>
-        <w:t xml:space="preserve">A </w:t>
-      </w:r>
-      <w:proofErr w:type="spellStart"/>
-      <w:r>
-        <w:t>HierarchicalModel</w:t>
-      </w:r>
-      <w:proofErr w:type="spellEnd"/>
-      <w:r>
-        <w:t xml:space="preserve"> </w:t>
-      </w:r>
-      <w:r>
-        <w:t xml:space="preserve">extends </w:t>
-      </w:r>
-      <w:r>
-        <w:t xml:space="preserve">Model in one respect:  </w:t>
+        <w:t xml:space="preserve">The </w:t>
+      </w:r>
+      <w:r>
+        <w:t xml:space="preserve">Model </w:t>
+      </w:r>
+      <w:r>
+        <w:t xml:space="preserve">class is extended </w:t>
+      </w:r>
+      <w:r>
+        <w:t xml:space="preserve">in one respect:  </w:t>
       </w:r>
       <w:r>
         <w:t xml:space="preserve">to </w:t>
@@ -299,6 +310,7 @@
         <w:rPr>
           <w:noProof/>
         </w:rPr>
+        <w:lastRenderedPageBreak/>
         <w:drawing>
           <wp:inline distT="0" distB="0" distL="0" distR="0" wp14:anchorId="5CE85EF7">
             <wp:extent cx="2286000" cy="1999615"/>
@@ -390,13 +402,34 @@
       <w:r>
         <w:t xml:space="preserve">: Definition of </w:t>
       </w:r>
+      <w:r>
+        <w:t xml:space="preserve">the extension of the Model class </w:t>
+      </w:r>
+      <w:r>
+        <w:t xml:space="preserve">and </w:t>
+      </w:r>
+      <w:r>
+        <w:t xml:space="preserve">of the new </w:t>
+      </w:r>
       <w:proofErr w:type="spellStart"/>
       <w:r>
-        <w:t>HierarchicalModel</w:t>
+        <w:t>ListOfSubmodels</w:t>
       </w:r>
       <w:proofErr w:type="spellEnd"/>
       <w:r>
-        <w:t xml:space="preserve"> and </w:t>
+        <w:t xml:space="preserve"> class</w:t>
+      </w:r>
+      <w:r>
+        <w:t xml:space="preserve">.  </w:t>
+      </w:r>
+      <w:r>
+        <w:t xml:space="preserve">The Model class now </w:t>
+      </w:r>
+      <w:r>
+        <w:t xml:space="preserve">may </w:t>
+      </w:r>
+      <w:r>
+        <w:t xml:space="preserve">contain a single </w:t>
       </w:r>
       <w:proofErr w:type="spellStart"/>
       <w:r>
@@ -404,26 +437,12 @@
       </w:r>
       <w:proofErr w:type="spellEnd"/>
       <w:r>
-        <w:t xml:space="preserve">.  </w:t>
-      </w:r>
-      <w:r>
-        <w:t xml:space="preserve">The Model class now additionally inherits from HierarchicalModel, allowing it to </w:t>
-      </w:r>
-      <w:r>
-        <w:t xml:space="preserve">contain a single </w:t>
-      </w:r>
-      <w:proofErr w:type="spellStart"/>
-      <w:r>
-        <w:t>ListOfSubmodels</w:t>
-      </w:r>
-      <w:proofErr w:type="spellEnd"/>
-      <w:r>
         <w:t xml:space="preserve">, which in turn may contain any number of Submodel objects, defined below.  </w:t>
       </w:r>
     </w:p>
     <w:p>
       <w:r>
-        <w:t>A HierarchicalMod</w:t>
+        <w:t>A Mod</w:t>
       </w:r>
       <w:r>
         <w:t>el that contains Submodels should be considered to itself contain those elements (such as species, reactions, compartments, rules, and events) contained in the submodel.   This is the heart of this proposal:  combining models together to make new models.</w:t>
@@ -518,14 +537,27 @@
       <w:r>
         <w:t xml:space="preserve">Figure </w:t>
       </w:r>
-      <w:fldSimple w:instr=" SEQ Figure \* ARABIC ">
-        <w:r>
-          <w:rPr>
-            <w:noProof/>
-          </w:rPr>
-          <w:t>3</w:t>
-        </w:r>
-      </w:fldSimple>
+      <w:r>
+        <w:fldChar w:fldCharType="begin"/>
+      </w:r>
+      <w:r>
+        <w:instrText xml:space="preserve"> SEQ Figure \* ARABIC </w:instrText>
+      </w:r>
+      <w:r>
+        <w:fldChar w:fldCharType="separate"/>
+      </w:r>
+      <w:r>
+        <w:rPr>
+          <w:noProof/>
+        </w:rPr>
+        <w:t>3</w:t>
+      </w:r>
+      <w:r>
+        <w:rPr>
+          <w:noProof/>
+        </w:rPr>
+        <w:fldChar w:fldCharType="end"/>
+      </w:r>
       <w:r>
         <w:t>:  Definition of Submodel, ModelRef, ListOfDeletions</w:t>
       </w:r>
@@ -608,34 +640,30 @@
     </w:p>
     <w:p>
       <w:r>
-        <w:t xml:space="preserve">The five possible conversion factors are references to Parameter objects in the parent model which are multiplied by appropriate elements in the </w:t>
-      </w:r>
-      <w:r>
-        <w:t>instantiated model before their values are used in the parent model, or before displaying to the user.  [[</w:t>
-      </w:r>
-      <w:r>
-        <w:rPr>
-          <w:color w:val="FF0000"/>
-        </w:rPr>
-        <w:t>I really have no idea how this works, so I’m going to need some help explaining this bit.</w:t>
-      </w:r>
-      <w:r>
-        <w:rPr>
-          <w:color w:val="FF0000"/>
-        </w:rPr>
-        <w:t xml:space="preserve"> --LS</w:t>
-      </w:r>
-      <w:r>
-        <w:t>]]  Note that one particularly knotty issue is that of a submodel whose species are in substance units, and a parent model whose species are in amount units, or vice versa.  Should this be the case, [[</w:t>
-      </w:r>
-      <w:r>
-        <w:rPr>
-          <w:color w:val="FF0000"/>
-        </w:rPr>
-        <w:t>We need Boolean attributes on the Submodel as well?</w:t>
-      </w:r>
-      <w:r>
-        <w:t>]]</w:t>
+        <w:t xml:space="preserve">The five possible conversion factors </w:t>
+      </w:r>
+      <w:r>
+        <w:t>must be</w:t>
+      </w:r>
+      <w:r>
+        <w:t xml:space="preserve"> references to Parameter objects in the parent model which</w:t>
+      </w:r>
+      <w:r>
+        <w:t xml:space="preserve"> describe how to convert </w:t>
+      </w:r>
+      <w:proofErr w:type="spellStart"/>
+      <w:r>
+        <w:t>sub</w:t>
+      </w:r>
+      <w:r>
+        <w:t>elements</w:t>
+      </w:r>
+      <w:proofErr w:type="spellEnd"/>
+      <w:r>
+        <w:t xml:space="preserve"> </w:t>
+      </w:r>
+      <w:r>
+        <w:t>whose units are inherited from the units of the base submodel.  The intricacies of how this works out in practice are complex; for more detail, see the ‘Conversion Factors’ section.</w:t>
       </w:r>
     </w:p>
     <w:p>
@@ -646,15 +674,20 @@
         <w:t xml:space="preserve"> in this file, only the ‘model</w:t>
       </w:r>
       <w:r>
-        <w:t xml:space="preserve">’ attribute is needed.  If used, the SidRef must be the ‘id’ of any other HierarchicalModel defined in this file, whether one in the ListOfModelDefinitions, or the ‘main model’ child of the SBML object.  The latter is unlikely, as it would mean that the file is defining a modification of the model it presents to the world as the main model </w:t>
-      </w:r>
+        <w:t xml:space="preserve">’ attribute is needed.  </w:t>
+      </w:r>
+      <w:proofErr w:type="gramStart"/>
+      <w:r>
+        <w:t>If used, the SidRef must be the ‘id’ of any other Model defined in this file, whether one in the ListOfModelDefinitions, or the ‘main model’ child of the SBML object.</w:t>
+      </w:r>
+      <w:proofErr w:type="gramEnd"/>
+      <w:r>
+        <w:t xml:space="preserve">  The latter is unlikely, as it would mean that the file is defining a modification of the model it presents to the world as the main model associated with this file, but it’s legal and possible—perhaps the main model defines a common scenario, and alternate initial conditions are defined in the ListOfModelDefinitions, for example.</w:t>
+      </w:r>
+    </w:p>
+    <w:p>
       <w:r>
         <w:lastRenderedPageBreak/>
-        <w:t>associated with this file, but it’s legal and possible—perhaps the main model defines a common scenario, and alternate initial conditions are defined in the ListOfModelDefinitions, for example.</w:t>
-      </w:r>
-    </w:p>
-    <w:p>
-      <w:r>
         <w:t xml:space="preserve">If a ModelRef refers to a model defined in a separate file, the </w:t>
       </w:r>
       <w:r>
@@ -697,13 +730,25 @@
         </w:r>
       </w:hyperlink>
       <w:r>
-        <w:t xml:space="preserve">”.  The linked-to document must be a SBML Level 3 Version 1 file, but may or may not use this package to define a HierarchicalModel.  Because the ‘id’ of a Model object </w:t>
+        <w:t xml:space="preserve">”.  The linked-to document must be a SBML Level 3 Version 1 file, but may or may not </w:t>
+      </w:r>
+      <w:r>
+        <w:t xml:space="preserve">contain elements of </w:t>
+      </w:r>
+      <w:r>
+        <w:t xml:space="preserve">this package.  Because the ‘id’ of a Model object </w:t>
       </w:r>
       <w:r>
         <w:t xml:space="preserve">of the target file </w:t>
       </w:r>
       <w:r>
-        <w:t>is optional, the model in the referenced file may not be named—if no</w:t>
+        <w:t xml:space="preserve">is optional, the model in the referenced file </w:t>
+      </w:r>
+      <w:r>
+        <w:t xml:space="preserve">might </w:t>
+      </w:r>
+      <w:r>
+        <w:t>not be named—if no</w:t>
       </w:r>
       <w:r>
         <w:t xml:space="preserve"> ‘model</w:t>
@@ -947,6 +992,30 @@
     <w:name w:val="Normal"/>
     <w:qFormat/>
   </w:style>
+  <w:style w:type="paragraph" w:styleId="Heading2">
+    <w:name w:val="heading 2"/>
+    <w:basedOn w:val="Normal"/>
+    <w:next w:val="Normal"/>
+    <w:link w:val="Heading2Char"/>
+    <w:uiPriority w:val="9"/>
+    <w:unhideWhenUsed/>
+    <w:qFormat/>
+    <w:rsid w:val="00783590"/>
+    <w:pPr>
+      <w:keepNext/>
+      <w:keepLines/>
+      <w:spacing w:before="200" w:after="0"/>
+      <w:outlineLvl w:val="1"/>
+    </w:pPr>
+    <w:rPr>
+      <w:rFonts w:asciiTheme="majorHAnsi" w:eastAsiaTheme="majorEastAsia" w:hAnsiTheme="majorHAnsi" w:cstheme="majorBidi"/>
+      <w:b/>
+      <w:bCs/>
+      <w:color w:val="4F81BD" w:themeColor="accent1"/>
+      <w:sz w:val="26"/>
+      <w:szCs w:val="26"/>
+    </w:rPr>
+  </w:style>
   <w:style w:type="character" w:default="1" w:styleId="DefaultParagraphFont">
     <w:name w:val="Default Paragraph Font"/>
     <w:uiPriority w:val="1"/>
@@ -1032,6 +1101,21 @@
     <w:rPr>
       <w:color w:val="0000FF" w:themeColor="hyperlink"/>
       <w:u w:val="single"/>
+    </w:rPr>
+  </w:style>
+  <w:style w:type="character" w:customStyle="1" w:styleId="Heading2Char">
+    <w:name w:val="Heading 2 Char"/>
+    <w:basedOn w:val="DefaultParagraphFont"/>
+    <w:link w:val="Heading2"/>
+    <w:uiPriority w:val="9"/>
+    <w:rsid w:val="00783590"/>
+    <w:rPr>
+      <w:rFonts w:asciiTheme="majorHAnsi" w:eastAsiaTheme="majorEastAsia" w:hAnsiTheme="majorHAnsi" w:cstheme="majorBidi"/>
+      <w:b/>
+      <w:bCs/>
+      <w:color w:val="4F81BD" w:themeColor="accent1"/>
+      <w:sz w:val="26"/>
+      <w:szCs w:val="26"/>
     </w:rPr>
   </w:style>
 </w:styles>
@@ -1197,6 +1281,30 @@
     <w:name w:val="Normal"/>
     <w:qFormat/>
   </w:style>
+  <w:style w:type="paragraph" w:styleId="Heading2">
+    <w:name w:val="heading 2"/>
+    <w:basedOn w:val="Normal"/>
+    <w:next w:val="Normal"/>
+    <w:link w:val="Heading2Char"/>
+    <w:uiPriority w:val="9"/>
+    <w:unhideWhenUsed/>
+    <w:qFormat/>
+    <w:rsid w:val="00783590"/>
+    <w:pPr>
+      <w:keepNext/>
+      <w:keepLines/>
+      <w:spacing w:before="200" w:after="0"/>
+      <w:outlineLvl w:val="1"/>
+    </w:pPr>
+    <w:rPr>
+      <w:rFonts w:asciiTheme="majorHAnsi" w:eastAsiaTheme="majorEastAsia" w:hAnsiTheme="majorHAnsi" w:cstheme="majorBidi"/>
+      <w:b/>
+      <w:bCs/>
+      <w:color w:val="4F81BD" w:themeColor="accent1"/>
+      <w:sz w:val="26"/>
+      <w:szCs w:val="26"/>
+    </w:rPr>
+  </w:style>
   <w:style w:type="character" w:default="1" w:styleId="DefaultParagraphFont">
     <w:name w:val="Default Paragraph Font"/>
     <w:uiPriority w:val="1"/>
@@ -1282,6 +1390,21 @@
     <w:rPr>
       <w:color w:val="0000FF" w:themeColor="hyperlink"/>
       <w:u w:val="single"/>
+    </w:rPr>
+  </w:style>
+  <w:style w:type="character" w:customStyle="1" w:styleId="Heading2Char">
+    <w:name w:val="Heading 2 Char"/>
+    <w:basedOn w:val="DefaultParagraphFont"/>
+    <w:link w:val="Heading2"/>
+    <w:uiPriority w:val="9"/>
+    <w:rsid w:val="00783590"/>
+    <w:rPr>
+      <w:rFonts w:asciiTheme="majorHAnsi" w:eastAsiaTheme="majorEastAsia" w:hAnsiTheme="majorHAnsi" w:cstheme="majorBidi"/>
+      <w:b/>
+      <w:bCs/>
+      <w:color w:val="4F81BD" w:themeColor="accent1"/>
+      <w:sz w:val="26"/>
+      <w:szCs w:val="26"/>
     </w:rPr>
   </w:style>
 </w:styles>

</xml_diff>